<commit_message>
Se agrego la explicacion del codigo de propuesta de asignacion. Se cambio el diagra de base de datos
</commit_message>
<xml_diff>
--- a/Justificacion.docx
+++ b/Justificacion.docx
@@ -4,6 +4,132 @@
   <w:body>
     <w:p>
       <w:pPr>
+        <w:pStyle w:val="FirstParagraph"/>
+        <w:jc w:val="center"/>
+        <w:rPr>
+          <w:sz w:val="28"/>
+          <w:szCs w:val="28"/>
+          <w:lang w:val="es-MX"/>
+        </w:rPr>
+      </w:pPr>
+      <w:r>
+        <w:rPr>
+          <w:sz w:val="28"/>
+          <w:szCs w:val="28"/>
+          <w:lang w:val="es-MX"/>
+        </w:rPr>
+        <w:t>Arquitectura</w:t>
+      </w:r>
+    </w:p>
+    <w:p>
+      <w:pPr>
+        <w:pStyle w:val="FirstParagraph"/>
+        <w:rPr>
+          <w:lang w:val="es-MX"/>
+        </w:rPr>
+      </w:pPr>
+    </w:p>
+    <w:p>
+      <w:pPr>
+        <w:pStyle w:val="FirstParagraph"/>
+        <w:rPr>
+          <w:lang w:val="es-MX"/>
+        </w:rPr>
+      </w:pPr>
+      <w:r>
+        <w:rPr>
+          <w:lang w:val="es-MX"/>
+        </w:rPr>
+        <w:t xml:space="preserve">Backend: Django con Django Rest </w:t>
+      </w:r>
+      <w:r>
+        <w:rPr>
+          <w:lang w:val="es-MX"/>
+        </w:rPr>
+        <w:t>Framework</w:t>
+      </w:r>
+      <w:r>
+        <w:rPr>
+          <w:lang w:val="es-MX"/>
+        </w:rPr>
+        <w:t>(DRF)</w:t>
+      </w:r>
+      <w:r>
+        <w:rPr>
+          <w:lang w:val="es-MX"/>
+        </w:rPr>
+        <w:t xml:space="preserve"> tiene varias ventajas ya que por estar en Python es muy fácil de aprender, existen muchas librerías para inteligencia artificial que podría ayudar a crear funciones más avanzadas. Su instalación </w:t>
+      </w:r>
+      <w:r>
+        <w:rPr>
+          <w:lang w:val="es-MX"/>
+        </w:rPr>
+        <w:t xml:space="preserve">es muy sencilla, hacer cambios también es muy fácil. DRF </w:t>
+      </w:r>
+      <w:r>
+        <w:rPr>
+          <w:lang w:val="es-MX"/>
+        </w:rPr>
+        <w:t>esta hecho</w:t>
+      </w:r>
+      <w:r>
+        <w:rPr>
+          <w:lang w:val="es-MX"/>
+        </w:rPr>
+        <w:t xml:space="preserve"> para ser escalable. </w:t>
+      </w:r>
+    </w:p>
+    <w:p>
+      <w:pPr>
+        <w:pStyle w:val="FirstParagraph"/>
+        <w:rPr>
+          <w:lang w:val="es-MX"/>
+        </w:rPr>
+      </w:pPr>
+      <w:r>
+        <w:rPr>
+          <w:lang w:val="es-MX"/>
+        </w:rPr>
+        <w:t>Frontend:</w:t>
+      </w:r>
+      <w:r>
+        <w:rPr>
+          <w:lang w:val="es-MX"/>
+        </w:rPr>
+        <w:t xml:space="preserve"> VUE.JS es una excelente opción para usar con DRF ya que tienen compatibilidad entre ellas. Programar no se vuelve tan tedioso y además es Sigle Page Applications(SPA)</w:t>
+      </w:r>
+      <w:r>
+        <w:rPr>
+          <w:lang w:val="es-MX"/>
+        </w:rPr>
+        <w:t>. Se pueden crear sistemas dinámicos y útiles</w:t>
+      </w:r>
+      <w:r>
+        <w:rPr>
+          <w:lang w:val="es-MX"/>
+        </w:rPr>
+        <w:t>, ya que es un framework de “JS”</w:t>
+      </w:r>
+    </w:p>
+    <w:p/>
+    <w:p>
+      <w:pPr>
+        <w:jc w:val="center"/>
+        <w:rPr>
+          <w:sz w:val="28"/>
+          <w:szCs w:val="28"/>
+        </w:rPr>
+      </w:pPr>
+      <w:r>
+        <w:rPr>
+          <w:sz w:val="28"/>
+          <w:szCs w:val="28"/>
+        </w:rPr>
+        <w:t>Diagrama de Base de Datos</w:t>
+      </w:r>
+    </w:p>
+    <w:p>
+      <w:pPr>
         <w:jc w:val="center"/>
         <w:rPr>
           <w:rFonts w:ascii="Times New Roman" w:hAnsi="Times New Roman" w:cs="Times New Roman"/>
@@ -17,276 +143,88 @@
           <w:sz w:val="32"/>
           <w:szCs w:val="32"/>
         </w:rPr>
-        <w:t>Arquitectura</w:t>
-      </w:r>
-    </w:p>
-    <w:p>
-      <w:pPr>
+        <w:drawing>
+          <wp:anchor distT="0" distB="0" distL="114300" distR="114300" simplePos="0" relativeHeight="251658240" behindDoc="0" locked="0" layoutInCell="1" allowOverlap="1" wp14:anchorId="10FC8B88" wp14:editId="43819455">
+            <wp:simplePos x="0" y="0"/>
+            <wp:positionH relativeFrom="margin">
+              <wp:align>center</wp:align>
+            </wp:positionH>
+            <wp:positionV relativeFrom="paragraph">
+              <wp:posOffset>392430</wp:posOffset>
+            </wp:positionV>
+            <wp:extent cx="6705600" cy="4752975"/>
+            <wp:effectExtent l="0" t="0" r="0" b="9525"/>
+            <wp:wrapTopAndBottom/>
+            <wp:docPr id="1" name="Imagen 1"/>
+            <wp:cNvGraphicFramePr>
+              <a:graphicFrameLocks xmlns:a="http://schemas.openxmlformats.org/drawingml/2006/main" noChangeAspect="1"/>
+            </wp:cNvGraphicFramePr>
+            <a:graphic xmlns:a="http://schemas.openxmlformats.org/drawingml/2006/main">
+              <a:graphicData uri="http://schemas.openxmlformats.org/drawingml/2006/picture">
+                <pic:pic xmlns:pic="http://schemas.openxmlformats.org/drawingml/2006/picture">
+                  <pic:nvPicPr>
+                    <pic:cNvPr id="1" name=""/>
+                    <pic:cNvPicPr/>
+                  </pic:nvPicPr>
+                  <pic:blipFill>
+                    <a:blip r:embed="rId7">
+                      <a:extLst>
+                        <a:ext uri="{28A0092B-C50C-407E-A947-70E740481C1C}">
+                          <a14:useLocalDpi xmlns:a14="http://schemas.microsoft.com/office/drawing/2010/main" val="0"/>
+                        </a:ext>
+                      </a:extLst>
+                    </a:blip>
+                    <a:stretch>
+                      <a:fillRect/>
+                    </a:stretch>
+                  </pic:blipFill>
+                  <pic:spPr>
+                    <a:xfrm>
+                      <a:off x="0" y="0"/>
+                      <a:ext cx="6705600" cy="4752975"/>
+                    </a:xfrm>
+                    <a:prstGeom prst="rect">
+                      <a:avLst/>
+                    </a:prstGeom>
+                  </pic:spPr>
+                </pic:pic>
+              </a:graphicData>
+            </a:graphic>
+            <wp14:sizeRelH relativeFrom="page">
+              <wp14:pctWidth>0</wp14:pctWidth>
+            </wp14:sizeRelH>
+            <wp14:sizeRelV relativeFrom="page">
+              <wp14:pctHeight>0</wp14:pctHeight>
+            </wp14:sizeRelV>
+          </wp:anchor>
+        </w:drawing>
+      </w:r>
+    </w:p>
+    <w:p>
+      <w:pPr>
+        <w:jc w:val="center"/>
+        <w:rPr>
+          <w:rFonts w:ascii="Times New Roman" w:hAnsi="Times New Roman" w:cs="Times New Roman"/>
+          <w:sz w:val="32"/>
+          <w:szCs w:val="32"/>
+        </w:rPr>
+      </w:pPr>
+      <w:r>
         <w:rPr>
           <w:rFonts w:ascii="Times New Roman" w:hAnsi="Times New Roman" w:cs="Times New Roman"/>
           <w:sz w:val="28"/>
           <w:szCs w:val="28"/>
         </w:rPr>
-      </w:pPr>
-    </w:p>
-    <w:p>
-      <w:pPr>
-        <w:rPr>
-          <w:rFonts w:ascii="Times New Roman" w:hAnsi="Times New Roman" w:cs="Times New Roman"/>
-          <w:sz w:val="28"/>
-          <w:szCs w:val="28"/>
-          <w:u w:val="single"/>
-        </w:rPr>
-      </w:pPr>
-      <w:proofErr w:type="spellStart"/>
-      <w:r>
-        <w:rPr>
-          <w:rFonts w:ascii="Times New Roman" w:hAnsi="Times New Roman" w:cs="Times New Roman"/>
-          <w:sz w:val="28"/>
-          <w:szCs w:val="28"/>
-        </w:rPr>
-        <w:t>Backend</w:t>
-      </w:r>
-      <w:proofErr w:type="spellEnd"/>
-      <w:r>
-        <w:rPr>
-          <w:rFonts w:ascii="Times New Roman" w:hAnsi="Times New Roman" w:cs="Times New Roman"/>
-          <w:sz w:val="28"/>
-          <w:szCs w:val="28"/>
-        </w:rPr>
-        <w:t xml:space="preserve">: Django con Django </w:t>
-      </w:r>
-      <w:proofErr w:type="spellStart"/>
-      <w:r>
-        <w:rPr>
-          <w:rFonts w:ascii="Times New Roman" w:hAnsi="Times New Roman" w:cs="Times New Roman"/>
-          <w:sz w:val="28"/>
-          <w:szCs w:val="28"/>
-        </w:rPr>
-        <w:t>Rest</w:t>
-      </w:r>
-      <w:proofErr w:type="spellEnd"/>
-      <w:r>
-        <w:rPr>
-          <w:rFonts w:ascii="Times New Roman" w:hAnsi="Times New Roman" w:cs="Times New Roman"/>
-          <w:sz w:val="28"/>
-          <w:szCs w:val="28"/>
-        </w:rPr>
-        <w:t xml:space="preserve"> </w:t>
-      </w:r>
-      <w:r>
-        <w:rPr>
-          <w:rFonts w:ascii="Times New Roman" w:hAnsi="Times New Roman" w:cs="Times New Roman"/>
-          <w:sz w:val="28"/>
-          <w:szCs w:val="28"/>
-        </w:rPr>
-        <w:t>Framework</w:t>
-      </w:r>
-      <w:r>
-        <w:rPr>
-          <w:rFonts w:ascii="Times New Roman" w:hAnsi="Times New Roman" w:cs="Times New Roman"/>
-          <w:sz w:val="28"/>
-          <w:szCs w:val="28"/>
-        </w:rPr>
-        <w:t>(DRF)</w:t>
-      </w:r>
-      <w:r>
-        <w:rPr>
-          <w:rFonts w:ascii="Times New Roman" w:hAnsi="Times New Roman" w:cs="Times New Roman"/>
-          <w:sz w:val="28"/>
-          <w:szCs w:val="28"/>
-        </w:rPr>
-        <w:t xml:space="preserve"> tiene varias ventajas ya que por estar en Python es muy fácil de aprender, existen muchas librerías para inteligencia artificial que podría ayudar a crear funciones más avanzadas. Su instalación </w:t>
-      </w:r>
-      <w:r>
-        <w:rPr>
-          <w:rFonts w:ascii="Times New Roman" w:hAnsi="Times New Roman" w:cs="Times New Roman"/>
-          <w:sz w:val="28"/>
-          <w:szCs w:val="28"/>
-        </w:rPr>
-        <w:t xml:space="preserve">es muy sencilla, hacer cambios también es muy fácil. DRF </w:t>
-      </w:r>
-      <w:proofErr w:type="spellStart"/>
-      <w:proofErr w:type="gramStart"/>
-      <w:r>
-        <w:rPr>
-          <w:rFonts w:ascii="Times New Roman" w:hAnsi="Times New Roman" w:cs="Times New Roman"/>
-          <w:sz w:val="28"/>
-          <w:szCs w:val="28"/>
-        </w:rPr>
-        <w:t>esta</w:t>
-      </w:r>
-      <w:proofErr w:type="spellEnd"/>
-      <w:r>
-        <w:rPr>
-          <w:rFonts w:ascii="Times New Roman" w:hAnsi="Times New Roman" w:cs="Times New Roman"/>
-          <w:sz w:val="28"/>
-          <w:szCs w:val="28"/>
-        </w:rPr>
-        <w:t xml:space="preserve"> hecho</w:t>
-      </w:r>
-      <w:proofErr w:type="gramEnd"/>
-      <w:r>
-        <w:rPr>
-          <w:rFonts w:ascii="Times New Roman" w:hAnsi="Times New Roman" w:cs="Times New Roman"/>
-          <w:sz w:val="28"/>
-          <w:szCs w:val="28"/>
-        </w:rPr>
-        <w:t xml:space="preserve"> para ser escalable. </w:t>
-      </w:r>
-    </w:p>
-    <w:p>
-      <w:pPr>
-        <w:rPr>
-          <w:rFonts w:ascii="Times New Roman" w:hAnsi="Times New Roman" w:cs="Times New Roman"/>
-          <w:sz w:val="28"/>
-          <w:szCs w:val="28"/>
-        </w:rPr>
-      </w:pPr>
-      <w:proofErr w:type="spellStart"/>
-      <w:r>
-        <w:rPr>
-          <w:rFonts w:ascii="Times New Roman" w:hAnsi="Times New Roman" w:cs="Times New Roman"/>
-          <w:sz w:val="28"/>
-          <w:szCs w:val="28"/>
-        </w:rPr>
-        <w:t>Frontend</w:t>
-      </w:r>
-      <w:proofErr w:type="spellEnd"/>
-      <w:r>
-        <w:rPr>
-          <w:rFonts w:ascii="Times New Roman" w:hAnsi="Times New Roman" w:cs="Times New Roman"/>
-          <w:sz w:val="28"/>
-          <w:szCs w:val="28"/>
-        </w:rPr>
-        <w:t>:</w:t>
-      </w:r>
-      <w:r>
-        <w:rPr>
-          <w:rFonts w:ascii="Times New Roman" w:hAnsi="Times New Roman" w:cs="Times New Roman"/>
-          <w:sz w:val="28"/>
-          <w:szCs w:val="28"/>
-        </w:rPr>
-        <w:t xml:space="preserve"> VUE.JS es una excelente opción para usar con DRF ya que tienen compatibilidad entre ellas. Programar no se vuelve tan tedioso y además es </w:t>
-      </w:r>
-      <w:proofErr w:type="spellStart"/>
-      <w:r>
-        <w:rPr>
-          <w:rFonts w:ascii="Times New Roman" w:hAnsi="Times New Roman" w:cs="Times New Roman"/>
-          <w:sz w:val="28"/>
-          <w:szCs w:val="28"/>
-        </w:rPr>
-        <w:t>Sigle</w:t>
-      </w:r>
-      <w:proofErr w:type="spellEnd"/>
-      <w:r>
-        <w:rPr>
-          <w:rFonts w:ascii="Times New Roman" w:hAnsi="Times New Roman" w:cs="Times New Roman"/>
-          <w:sz w:val="28"/>
-          <w:szCs w:val="28"/>
-        </w:rPr>
-        <w:t xml:space="preserve"> Page </w:t>
-      </w:r>
-      <w:proofErr w:type="spellStart"/>
-      <w:r>
-        <w:rPr>
-          <w:rFonts w:ascii="Times New Roman" w:hAnsi="Times New Roman" w:cs="Times New Roman"/>
-          <w:sz w:val="28"/>
-          <w:szCs w:val="28"/>
-        </w:rPr>
-        <w:t>Applications</w:t>
-      </w:r>
-      <w:proofErr w:type="spellEnd"/>
-      <w:r>
-        <w:rPr>
-          <w:rFonts w:ascii="Times New Roman" w:hAnsi="Times New Roman" w:cs="Times New Roman"/>
-          <w:sz w:val="28"/>
-          <w:szCs w:val="28"/>
-        </w:rPr>
-        <w:t>(SPA)</w:t>
-      </w:r>
-      <w:r>
-        <w:rPr>
-          <w:rFonts w:ascii="Times New Roman" w:hAnsi="Times New Roman" w:cs="Times New Roman"/>
-          <w:sz w:val="28"/>
-          <w:szCs w:val="28"/>
-        </w:rPr>
-        <w:t>. Se pueden crear sistemas dinámicos y útiles</w:t>
-      </w:r>
-      <w:r>
-        <w:rPr>
-          <w:rFonts w:ascii="Times New Roman" w:hAnsi="Times New Roman" w:cs="Times New Roman"/>
-          <w:sz w:val="28"/>
-          <w:szCs w:val="28"/>
-        </w:rPr>
-        <w:t xml:space="preserve">, ya que es un </w:t>
-      </w:r>
-      <w:proofErr w:type="spellStart"/>
-      <w:r>
-        <w:rPr>
-          <w:rFonts w:ascii="Times New Roman" w:hAnsi="Times New Roman" w:cs="Times New Roman"/>
-          <w:sz w:val="28"/>
-          <w:szCs w:val="28"/>
-        </w:rPr>
-        <w:t>framework</w:t>
-      </w:r>
-      <w:proofErr w:type="spellEnd"/>
-      <w:r>
-        <w:rPr>
-          <w:rFonts w:ascii="Times New Roman" w:hAnsi="Times New Roman" w:cs="Times New Roman"/>
-          <w:sz w:val="28"/>
-          <w:szCs w:val="28"/>
-        </w:rPr>
-        <w:t xml:space="preserve"> de “JS”</w:t>
-      </w:r>
-    </w:p>
-    <w:p>
-      <w:pPr>
-        <w:rPr>
-          <w:rFonts w:ascii="Times New Roman" w:hAnsi="Times New Roman" w:cs="Times New Roman"/>
-          <w:sz w:val="28"/>
-          <w:szCs w:val="28"/>
-        </w:rPr>
-      </w:pPr>
-    </w:p>
-    <w:p>
-      <w:pPr>
-        <w:jc w:val="center"/>
+        <w:lastRenderedPageBreak/>
+        <w:t>Algoritmo</w:t>
+      </w:r>
+      <w:r>
         <w:rPr>
           <w:rFonts w:ascii="Times New Roman" w:hAnsi="Times New Roman" w:cs="Times New Roman"/>
           <w:sz w:val="32"/>
           <w:szCs w:val="32"/>
         </w:rPr>
-      </w:pPr>
-      <w:r>
-        <w:rPr>
-          <w:noProof/>
-        </w:rPr>
-        <w:pict>
-          <v:shapetype id="_x0000_t75" coordsize="21600,21600" o:spt="75" o:preferrelative="t" path="m@4@5l@4@11@9@11@9@5xe" filled="f" stroked="f">
-            <v:stroke joinstyle="miter"/>
-            <v:formulas>
-              <v:f eqn="if lineDrawn pixelLineWidth 0"/>
-              <v:f eqn="sum @0 1 0"/>
-              <v:f eqn="sum 0 0 @1"/>
-              <v:f eqn="prod @2 1 2"/>
-              <v:f eqn="prod @3 21600 pixelWidth"/>
-              <v:f eqn="prod @3 21600 pixelHeight"/>
-              <v:f eqn="sum @0 0 1"/>
-              <v:f eqn="prod @6 1 2"/>
-              <v:f eqn="prod @7 21600 pixelWidth"/>
-              <v:f eqn="sum @8 21600 0"/>
-              <v:f eqn="prod @7 21600 pixelHeight"/>
-              <v:f eqn="sum @10 21600 0"/>
-            </v:formulas>
-            <v:path o:extrusionok="f" gradientshapeok="t" o:connecttype="rect"/>
-            <o:lock v:ext="edit" aspectratio="t"/>
-          </v:shapetype>
-          <v:shape id="_x0000_s1026" type="#_x0000_t75" style="position:absolute;left:0;text-align:left;margin-left:2.1pt;margin-top:59.75pt;width:470pt;height:313.5pt;z-index:251659264;mso-position-horizontal-relative:text;mso-position-vertical-relative:text;mso-width-relative:page;mso-height-relative:page">
-            <v:imagedata r:id="rId6" o:title="Diagra de Base de Datos"/>
-            <w10:wrap type="topAndBottom"/>
-          </v:shape>
-        </w:pict>
+        <w:t xml:space="preserve"> de </w:t>
       </w:r>
       <w:r>
         <w:rPr>
@@ -294,12 +232,12 @@
           <w:sz w:val="32"/>
           <w:szCs w:val="32"/>
         </w:rPr>
-        <w:t>Diagrama de Base de Datos</w:t>
-      </w:r>
-    </w:p>
-    <w:p>
-      <w:pPr>
-        <w:jc w:val="center"/>
+        <w:t>Optimización</w:t>
+      </w:r>
+      <w:bookmarkStart w:id="0" w:name="objetivo-del-procedimiento"/>
+    </w:p>
+    <w:p>
+      <w:pPr>
         <w:rPr>
           <w:rFonts w:ascii="Times New Roman" w:hAnsi="Times New Roman" w:cs="Times New Roman"/>
           <w:sz w:val="32"/>
@@ -309,43 +247,434 @@
     </w:p>
     <w:p>
       <w:pPr>
-        <w:jc w:val="center"/>
-        <w:rPr>
-          <w:rFonts w:ascii="Times New Roman" w:hAnsi="Times New Roman" w:cs="Times New Roman"/>
-          <w:sz w:val="32"/>
-          <w:szCs w:val="32"/>
-        </w:rPr>
-      </w:pPr>
-    </w:p>
-    <w:p>
-      <w:pPr>
-        <w:jc w:val="center"/>
-        <w:rPr>
-          <w:rFonts w:ascii="Times New Roman" w:hAnsi="Times New Roman" w:cs="Times New Roman"/>
-          <w:sz w:val="32"/>
-          <w:szCs w:val="32"/>
-          <w:u w:val="single"/>
-        </w:rPr>
-      </w:pPr>
-      <w:r>
-        <w:rPr>
-          <w:rFonts w:ascii="Times New Roman" w:hAnsi="Times New Roman" w:cs="Times New Roman"/>
-          <w:sz w:val="32"/>
-          <w:szCs w:val="32"/>
-        </w:rPr>
-        <w:lastRenderedPageBreak/>
-        <w:t xml:space="preserve">Algoritmo de </w:t>
-      </w:r>
-      <w:r>
-        <w:rPr>
-          <w:rFonts w:ascii="Times New Roman" w:hAnsi="Times New Roman" w:cs="Times New Roman"/>
-          <w:sz w:val="32"/>
-          <w:szCs w:val="32"/>
-        </w:rPr>
-        <w:t>Optimización</w:t>
-      </w:r>
-      <w:bookmarkStart w:id="0" w:name="_GoBack"/>
+        <w:numPr>
+          <w:ilvl w:val="0"/>
+          <w:numId w:val="2"/>
+        </w:numPr>
+        <w:spacing w:after="200" w:line="240" w:lineRule="auto"/>
+      </w:pPr>
+      <w:bookmarkStart w:id="1" w:name="descripción-general-paso-a-paso"/>
       <w:bookmarkEnd w:id="0"/>
+      <w:r>
+        <w:rPr>
+          <w:b/>
+          <w:bCs/>
+        </w:rPr>
+        <w:t>Declaración de Variables</w:t>
+      </w:r>
+      <w:r>
+        <w:t xml:space="preserve"> Se definen variables para manejar conteos, identificadores, nombres de roles, cantidades y tipos de equipo.</w:t>
+      </w:r>
+      <w:bookmarkStart w:id="2" w:name="_GoBack"/>
+      <w:bookmarkEnd w:id="2"/>
+    </w:p>
+    <w:p>
+      <w:pPr>
+        <w:numPr>
+          <w:ilvl w:val="0"/>
+          <w:numId w:val="2"/>
+        </w:numPr>
+        <w:spacing w:after="200" w:line="240" w:lineRule="auto"/>
+      </w:pPr>
+      <w:r>
+        <w:rPr>
+          <w:b/>
+          <w:bCs/>
+        </w:rPr>
+        <w:t>Tabla de Prioridades</w:t>
+      </w:r>
+      <w:r>
+        <w:t xml:space="preserve"> Se crea la tabla </w:t>
+      </w:r>
+      <w:r>
+        <w:rPr>
+          <w:rStyle w:val="VerbatimChar"/>
+        </w:rPr>
+        <w:t>#Prioridades</w:t>
+      </w:r>
+      <w:r>
+        <w:t xml:space="preserve"> con los roles en orden de prioridad. Se usa para asignar primero a los roles más importantes.</w:t>
+      </w:r>
+    </w:p>
+    <w:p>
+      <w:pPr>
+        <w:numPr>
+          <w:ilvl w:val="0"/>
+          <w:numId w:val="2"/>
+        </w:numPr>
+        <w:spacing w:after="200" w:line="240" w:lineRule="auto"/>
+      </w:pPr>
+      <w:r>
+        <w:rPr>
+          <w:b/>
+          <w:bCs/>
+        </w:rPr>
+        <w:t>Tabla de Solicitudes</w:t>
+      </w:r>
+      <w:r>
+        <w:t xml:space="preserve"> Se crea la tabla </w:t>
+      </w:r>
+      <w:r>
+        <w:rPr>
+          <w:rStyle w:val="VerbatimChar"/>
+        </w:rPr>
+        <w:t>#Solicitudes</w:t>
+      </w:r>
+      <w:r>
+        <w:t xml:space="preserve"> con solicitudes activas del ID proporcionado, junto con su prioridad según el rol.</w:t>
+      </w:r>
+    </w:p>
+    <w:p>
+      <w:pPr>
+        <w:numPr>
+          <w:ilvl w:val="0"/>
+          <w:numId w:val="2"/>
+        </w:numPr>
+        <w:spacing w:after="200" w:line="240" w:lineRule="auto"/>
+      </w:pPr>
+      <w:r>
+        <w:rPr>
+          <w:b/>
+          <w:bCs/>
+        </w:rPr>
+        <w:t>Tabla de Requerimientos por Perfil</w:t>
+      </w:r>
+      <w:r>
+        <w:t xml:space="preserve"> Se crea </w:t>
+      </w:r>
+      <w:r>
+        <w:rPr>
+          <w:rStyle w:val="VerbatimChar"/>
+        </w:rPr>
+        <w:t>#Requerimientos_Perfiles</w:t>
+      </w:r>
+      <w:r>
+        <w:t xml:space="preserve">, que contiene los equipos requeridos por cada rol, usando datos en formato JSON desde </w:t>
+      </w:r>
+      <w:r>
+        <w:rPr>
+          <w:rStyle w:val="VerbatimChar"/>
+        </w:rPr>
+        <w:t>PerfilesRequerimientos</w:t>
+      </w:r>
+      <w:r>
+        <w:t>.</w:t>
+      </w:r>
+    </w:p>
+    <w:p>
+      <w:pPr>
+        <w:numPr>
+          <w:ilvl w:val="0"/>
+          <w:numId w:val="2"/>
+        </w:numPr>
+        <w:spacing w:after="200" w:line="240" w:lineRule="auto"/>
+      </w:pPr>
+      <w:r>
+        <w:rPr>
+          <w:b/>
+          <w:bCs/>
+        </w:rPr>
+        <w:t>Tabla de Historial de Equipos Asignados</w:t>
+      </w:r>
+      <w:r>
+        <w:t xml:space="preserve"> Se registra el equipo que actualmente está asignados.</w:t>
+      </w:r>
+    </w:p>
+    <w:p>
+      <w:pPr>
+        <w:numPr>
+          <w:ilvl w:val="0"/>
+          <w:numId w:val="2"/>
+        </w:numPr>
+        <w:spacing w:after="200" w:line="240" w:lineRule="auto"/>
+      </w:pPr>
+      <w:r>
+        <w:rPr>
+          <w:b/>
+          <w:bCs/>
+        </w:rPr>
+        <w:t>Tabla de Equipos Disponibles</w:t>
+      </w:r>
+      <w:r>
+        <w:t xml:space="preserve"> Se crea </w:t>
+      </w:r>
+      <w:r>
+        <w:rPr>
+          <w:rStyle w:val="VerbatimChar"/>
+        </w:rPr>
+        <w:t>#Sin_Asignar</w:t>
+      </w:r>
+      <w:r>
+        <w:t xml:space="preserve"> con los equipos que no están en uso, ordenados por costo descendente y tipo de equipo.</w:t>
+      </w:r>
+    </w:p>
+    <w:p>
+      <w:pPr>
+        <w:numPr>
+          <w:ilvl w:val="0"/>
+          <w:numId w:val="2"/>
+        </w:numPr>
+        <w:spacing w:after="200" w:line="240" w:lineRule="auto"/>
+      </w:pPr>
+      <w:r>
+        <w:rPr>
+          <w:b/>
+          <w:bCs/>
+        </w:rPr>
+        <w:t>Tablas de Resultado Final</w:t>
+      </w:r>
+    </w:p>
+    <w:p>
+      <w:pPr>
+        <w:pStyle w:val="Compact"/>
+        <w:numPr>
+          <w:ilvl w:val="1"/>
+          <w:numId w:val="3"/>
+        </w:numPr>
+        <w:rPr>
+          <w:lang w:val="es-MX"/>
+        </w:rPr>
+      </w:pPr>
+      <w:r>
+        <w:rPr>
+          <w:rStyle w:val="VerbatimChar"/>
+          <w:lang w:val="es-MX"/>
+        </w:rPr>
+        <w:t>#Con_Equipo</w:t>
+      </w:r>
+      <w:r>
+        <w:rPr>
+          <w:lang w:val="es-MX"/>
+        </w:rPr>
+        <w:t>: Equipos que se lograron asignar a personas por rol.</w:t>
+      </w:r>
+    </w:p>
+    <w:p>
+      <w:pPr>
+        <w:pStyle w:val="Compact"/>
+        <w:numPr>
+          <w:ilvl w:val="1"/>
+          <w:numId w:val="3"/>
+        </w:numPr>
+        <w:rPr>
+          <w:lang w:val="es-MX"/>
+        </w:rPr>
+      </w:pPr>
+      <w:r>
+        <w:rPr>
+          <w:rStyle w:val="VerbatimChar"/>
+          <w:lang w:val="es-MX"/>
+        </w:rPr>
+        <w:t>#Sin_Equipo</w:t>
+      </w:r>
+      <w:r>
+        <w:rPr>
+          <w:lang w:val="es-MX"/>
+        </w:rPr>
+        <w:t>: Equipos que no se pudieron asignar</w:t>
+      </w:r>
+      <w:r>
+        <w:rPr>
+          <w:lang w:val="es-MX"/>
+        </w:rPr>
+        <w:t xml:space="preserve"> y muestra a quien no se le asigno</w:t>
+      </w:r>
+      <w:r>
+        <w:rPr>
+          <w:lang w:val="es-MX"/>
+        </w:rPr>
+        <w:t>.</w:t>
+      </w:r>
+    </w:p>
+    <w:p>
+      <w:pPr>
+        <w:numPr>
+          <w:ilvl w:val="0"/>
+          <w:numId w:val="2"/>
+        </w:numPr>
+        <w:spacing w:after="200" w:line="240" w:lineRule="auto"/>
+      </w:pPr>
+      <w:r>
+        <w:rPr>
+          <w:b/>
+          <w:bCs/>
+        </w:rPr>
+        <w:t>Ciclo de Asignación</w:t>
+      </w:r>
+      <w:r>
+        <w:t xml:space="preserve"> Se recorre cada solicitud, cada persona y cada objeto requerido:</w:t>
+      </w:r>
+    </w:p>
+    <w:p>
+      <w:pPr>
+        <w:pStyle w:val="Compact"/>
+        <w:numPr>
+          <w:ilvl w:val="1"/>
+          <w:numId w:val="3"/>
+        </w:numPr>
+        <w:rPr>
+          <w:lang w:val="es-MX"/>
+        </w:rPr>
+      </w:pPr>
+      <w:r>
+        <w:rPr>
+          <w:lang w:val="es-MX"/>
+        </w:rPr>
+        <w:t xml:space="preserve">Se crea una lista temporal </w:t>
+      </w:r>
+      <w:r>
+        <w:rPr>
+          <w:rStyle w:val="VerbatimChar"/>
+          <w:lang w:val="es-MX"/>
+        </w:rPr>
+        <w:t>#Lista_Equipo</w:t>
+      </w:r>
+      <w:r>
+        <w:rPr>
+          <w:lang w:val="es-MX"/>
+        </w:rPr>
+        <w:t xml:space="preserve"> con los requerimientos del rol.</w:t>
+      </w:r>
+    </w:p>
+    <w:p>
+      <w:pPr>
+        <w:pStyle w:val="Compact"/>
+        <w:numPr>
+          <w:ilvl w:val="1"/>
+          <w:numId w:val="3"/>
+        </w:numPr>
+        <w:rPr>
+          <w:lang w:val="es-MX"/>
+        </w:rPr>
+      </w:pPr>
+      <w:r>
+        <w:rPr>
+          <w:lang w:val="es-MX"/>
+        </w:rPr>
+        <w:t>Por cada tipo de equipo, se intenta asignar el equipo disponible más caro.</w:t>
+      </w:r>
+    </w:p>
+    <w:p>
+      <w:pPr>
+        <w:pStyle w:val="Compact"/>
+        <w:numPr>
+          <w:ilvl w:val="1"/>
+          <w:numId w:val="3"/>
+        </w:numPr>
+        <w:rPr>
+          <w:lang w:val="es-MX"/>
+        </w:rPr>
+      </w:pPr>
+      <w:r>
+        <w:rPr>
+          <w:lang w:val="es-MX"/>
+        </w:rPr>
+        <w:t xml:space="preserve">Si se encuentra equipo, se inserta en </w:t>
+      </w:r>
+      <w:r>
+        <w:rPr>
+          <w:rStyle w:val="VerbatimChar"/>
+          <w:lang w:val="es-MX"/>
+        </w:rPr>
+        <w:t>#Con_Equipo</w:t>
+      </w:r>
+      <w:r>
+        <w:rPr>
+          <w:lang w:val="es-MX"/>
+        </w:rPr>
+        <w:t xml:space="preserve">. Si no, en </w:t>
+      </w:r>
+      <w:r>
+        <w:rPr>
+          <w:rStyle w:val="VerbatimChar"/>
+          <w:lang w:val="es-MX"/>
+        </w:rPr>
+        <w:t>#Sin_Equipo</w:t>
+      </w:r>
+      <w:r>
+        <w:rPr>
+          <w:lang w:val="es-MX"/>
+        </w:rPr>
+        <w:t>.</w:t>
+      </w:r>
+    </w:p>
+    <w:p>
+      <w:pPr>
+        <w:numPr>
+          <w:ilvl w:val="0"/>
+          <w:numId w:val="2"/>
+        </w:numPr>
+        <w:spacing w:after="200" w:line="240" w:lineRule="auto"/>
+      </w:pPr>
+      <w:r>
+        <w:rPr>
+          <w:b/>
+          <w:bCs/>
+        </w:rPr>
+        <w:t>Resultados y Limpieza</w:t>
+      </w:r>
+      <w:r>
+        <w:t xml:space="preserve"> Se muestran los resultados (</w:t>
+      </w:r>
+      <w:r>
+        <w:rPr>
+          <w:rStyle w:val="VerbatimChar"/>
+        </w:rPr>
+        <w:t>SELECT</w:t>
+      </w:r>
+      <w:r>
+        <w:t xml:space="preserve">) y se eliminan las tablas temporales. </w:t>
+      </w:r>
+      <w:r>
+        <w:t xml:space="preserve">La transacción se confirma con </w:t>
+      </w:r>
+      <w:r>
+        <w:rPr>
+          <w:rStyle w:val="VerbatimChar"/>
+        </w:rPr>
+        <w:t>COMMIT</w:t>
+      </w:r>
+      <w:r>
+        <w:t>.</w:t>
+      </w:r>
+    </w:p>
+    <w:p>
+      <w:pPr>
+        <w:numPr>
+          <w:ilvl w:val="0"/>
+          <w:numId w:val="2"/>
+        </w:numPr>
+        <w:spacing w:after="200" w:line="240" w:lineRule="auto"/>
+      </w:pPr>
+      <w:r>
+        <w:rPr>
+          <w:b/>
+          <w:bCs/>
+        </w:rPr>
+        <w:t>Manejo de Errores</w:t>
+      </w:r>
+      <w:r>
+        <w:t xml:space="preserve"> Si ocurre un error, se hace un </w:t>
+      </w:r>
+      <w:r>
+        <w:rPr>
+          <w:rStyle w:val="VerbatimChar"/>
+        </w:rPr>
+        <w:t>ROLLBACK</w:t>
+      </w:r>
+      <w:r>
+        <w:t xml:space="preserve"> y se lanza un mensaje de error con </w:t>
+      </w:r>
+      <w:r>
+        <w:rPr>
+          <w:rStyle w:val="VerbatimChar"/>
+        </w:rPr>
+        <w:t>RAISERROR</w:t>
+      </w:r>
+      <w:r>
+        <w:t>.</w:t>
+      </w:r>
+      <w:bookmarkEnd w:id="1"/>
     </w:p>
     <w:sectPr>
       <w:pgSz w:w="12240" w:h="15840" w:code="1"/>
@@ -406,6 +735,327 @@
     </w:p>
   </w:footnote>
 </w:footnotes>
+</file>
+
+<file path=word/numbering.xml><?xml version="1.0" encoding="utf-8"?>
+<w:numbering xmlns:wpc="http://schemas.microsoft.com/office/word/2010/wordprocessingCanvas" xmlns:cx="http://schemas.microsoft.com/office/drawing/2014/chartex" xmlns:mc="http://schemas.openxmlformats.org/markup-compatibility/2006" xmlns:o="urn:schemas-microsoft-com:office:office" xmlns:r="http://schemas.openxmlformats.org/officeDocument/2006/relationships" xmlns:m="http://schemas.openxmlformats.org/officeDocument/2006/math" xmlns:v="urn:schemas-microsoft-com:vml" xmlns:wp14="http://schemas.microsoft.com/office/word/2010/wordprocessingDrawing" xmlns:wp="http://schemas.openxmlformats.org/drawingml/2006/wordprocessingDrawing" xmlns:w10="urn:schemas-microsoft-com:office:word" xmlns:w="http://schemas.openxmlformats.org/wordprocessingml/2006/main" xmlns:w14="http://schemas.microsoft.com/office/word/2010/wordml" xmlns:w15="http://schemas.microsoft.com/office/word/2012/wordml" xmlns:w16se="http://schemas.microsoft.com/office/word/2015/wordml/symex" xmlns:wpg="http://schemas.microsoft.com/office/word/2010/wordprocessingGroup" xmlns:wpi="http://schemas.microsoft.com/office/word/2010/wordprocessingInk" xmlns:wne="http://schemas.microsoft.com/office/word/2006/wordml" xmlns:wps="http://schemas.microsoft.com/office/word/2010/wordprocessingShape" mc:Ignorable="w14 w15 w16se wp14">
+  <w:abstractNum w:abstractNumId="0" w15:restartNumberingAfterBreak="0">
+    <w:nsid w:val="0000A991"/>
+    <w:multiLevelType w:val="multilevel"/>
+    <w:tmpl w:val="AF90CE70"/>
+    <w:lvl w:ilvl="0">
+      <w:numFmt w:val="bullet"/>
+      <w:lvlText w:val=""/>
+      <w:lvlJc w:val="left"/>
+      <w:pPr>
+        <w:ind w:left="720" w:hanging="360"/>
+      </w:pPr>
+      <w:rPr>
+        <w:rFonts w:ascii="Symbol" w:hAnsi="Symbol" w:cs="Symbol" w:hint="default"/>
+      </w:rPr>
+    </w:lvl>
+    <w:lvl w:ilvl="1">
+      <w:numFmt w:val="bullet"/>
+      <w:lvlText w:val="o"/>
+      <w:lvlJc w:val="left"/>
+      <w:pPr>
+        <w:ind w:left="1440" w:hanging="360"/>
+      </w:pPr>
+      <w:rPr>
+        <w:rFonts w:ascii="Courier New" w:hAnsi="Courier New" w:cs="Courier New" w:hint="default"/>
+      </w:rPr>
+    </w:lvl>
+    <w:lvl w:ilvl="2">
+      <w:numFmt w:val="bullet"/>
+      <w:lvlText w:val=""/>
+      <w:lvlJc w:val="left"/>
+      <w:pPr>
+        <w:ind w:left="2160" w:hanging="360"/>
+      </w:pPr>
+      <w:rPr>
+        <w:rFonts w:ascii="Wingdings" w:hAnsi="Wingdings" w:cs="Wingdings" w:hint="default"/>
+      </w:rPr>
+    </w:lvl>
+    <w:lvl w:ilvl="3">
+      <w:numFmt w:val="bullet"/>
+      <w:lvlText w:val=""/>
+      <w:lvlJc w:val="left"/>
+      <w:pPr>
+        <w:ind w:left="2880" w:hanging="360"/>
+      </w:pPr>
+      <w:rPr>
+        <w:rFonts w:ascii="Symbol" w:hAnsi="Symbol" w:cs="Symbol" w:hint="default"/>
+      </w:rPr>
+    </w:lvl>
+    <w:lvl w:ilvl="4">
+      <w:numFmt w:val="bullet"/>
+      <w:lvlText w:val="o"/>
+      <w:lvlJc w:val="left"/>
+      <w:pPr>
+        <w:ind w:left="3600" w:hanging="360"/>
+      </w:pPr>
+      <w:rPr>
+        <w:rFonts w:ascii="Courier New" w:hAnsi="Courier New" w:cs="Courier New" w:hint="default"/>
+      </w:rPr>
+    </w:lvl>
+    <w:lvl w:ilvl="5">
+      <w:numFmt w:val="bullet"/>
+      <w:lvlText w:val=""/>
+      <w:lvlJc w:val="left"/>
+      <w:pPr>
+        <w:ind w:left="4320" w:hanging="360"/>
+      </w:pPr>
+      <w:rPr>
+        <w:rFonts w:ascii="Wingdings" w:hAnsi="Wingdings" w:cs="Wingdings" w:hint="default"/>
+      </w:rPr>
+    </w:lvl>
+    <w:lvl w:ilvl="6">
+      <w:numFmt w:val="bullet"/>
+      <w:lvlText w:val=""/>
+      <w:lvlJc w:val="left"/>
+      <w:pPr>
+        <w:ind w:left="5040" w:hanging="360"/>
+      </w:pPr>
+      <w:rPr>
+        <w:rFonts w:ascii="Symbol" w:hAnsi="Symbol" w:cs="Symbol" w:hint="default"/>
+      </w:rPr>
+    </w:lvl>
+    <w:lvl w:ilvl="7">
+      <w:numFmt w:val="bullet"/>
+      <w:lvlText w:val="o"/>
+      <w:lvlJc w:val="left"/>
+      <w:pPr>
+        <w:ind w:left="5760" w:hanging="360"/>
+      </w:pPr>
+      <w:rPr>
+        <w:rFonts w:ascii="Courier New" w:hAnsi="Courier New" w:cs="Courier New" w:hint="default"/>
+      </w:rPr>
+    </w:lvl>
+    <w:lvl w:ilvl="8">
+      <w:numFmt w:val="bullet"/>
+      <w:lvlText w:val=""/>
+      <w:lvlJc w:val="left"/>
+      <w:pPr>
+        <w:ind w:left="6480" w:hanging="360"/>
+      </w:pPr>
+      <w:rPr>
+        <w:rFonts w:ascii="Wingdings" w:hAnsi="Wingdings" w:cs="Wingdings" w:hint="default"/>
+      </w:rPr>
+    </w:lvl>
+  </w:abstractNum>
+  <w:abstractNum w:abstractNumId="1" w15:restartNumberingAfterBreak="0">
+    <w:nsid w:val="00A99411"/>
+    <w:multiLevelType w:val="multilevel"/>
+    <w:tmpl w:val="3684B8BC"/>
+    <w:lvl w:ilvl="0">
+      <w:start w:val="1"/>
+      <w:numFmt w:val="decimal"/>
+      <w:lvlText w:val="%1."/>
+      <w:lvlJc w:val="left"/>
+      <w:pPr>
+        <w:ind w:left="720" w:hanging="360"/>
+      </w:pPr>
+    </w:lvl>
+    <w:lvl w:ilvl="1">
+      <w:start w:val="1"/>
+      <w:numFmt w:val="decimal"/>
+      <w:lvlText w:val="%2."/>
+      <w:lvlJc w:val="left"/>
+      <w:pPr>
+        <w:ind w:left="1440" w:hanging="360"/>
+      </w:pPr>
+    </w:lvl>
+    <w:lvl w:ilvl="2">
+      <w:start w:val="1"/>
+      <w:numFmt w:val="decimal"/>
+      <w:lvlText w:val="%3."/>
+      <w:lvlJc w:val="left"/>
+      <w:pPr>
+        <w:ind w:left="2160" w:hanging="360"/>
+      </w:pPr>
+    </w:lvl>
+    <w:lvl w:ilvl="3">
+      <w:start w:val="1"/>
+      <w:numFmt w:val="decimal"/>
+      <w:lvlText w:val="%4."/>
+      <w:lvlJc w:val="left"/>
+      <w:pPr>
+        <w:ind w:left="2880" w:hanging="360"/>
+      </w:pPr>
+    </w:lvl>
+    <w:lvl w:ilvl="4">
+      <w:start w:val="1"/>
+      <w:numFmt w:val="decimal"/>
+      <w:lvlText w:val="%5."/>
+      <w:lvlJc w:val="left"/>
+      <w:pPr>
+        <w:ind w:left="3600" w:hanging="360"/>
+      </w:pPr>
+    </w:lvl>
+    <w:lvl w:ilvl="5">
+      <w:start w:val="1"/>
+      <w:numFmt w:val="decimal"/>
+      <w:lvlText w:val="%6."/>
+      <w:lvlJc w:val="left"/>
+      <w:pPr>
+        <w:ind w:left="4320" w:hanging="360"/>
+      </w:pPr>
+    </w:lvl>
+    <w:lvl w:ilvl="6">
+      <w:start w:val="1"/>
+      <w:numFmt w:val="decimal"/>
+      <w:lvlText w:val="%7."/>
+      <w:lvlJc w:val="left"/>
+      <w:pPr>
+        <w:ind w:left="5040" w:hanging="360"/>
+      </w:pPr>
+    </w:lvl>
+    <w:lvl w:ilvl="7">
+      <w:start w:val="1"/>
+      <w:numFmt w:val="decimal"/>
+      <w:lvlText w:val="%8."/>
+      <w:lvlJc w:val="left"/>
+      <w:pPr>
+        <w:ind w:left="5760" w:hanging="360"/>
+      </w:pPr>
+    </w:lvl>
+    <w:lvl w:ilvl="8">
+      <w:start w:val="1"/>
+      <w:numFmt w:val="decimal"/>
+      <w:lvlText w:val="%9."/>
+      <w:lvlJc w:val="left"/>
+      <w:pPr>
+        <w:ind w:left="6480" w:hanging="360"/>
+      </w:pPr>
+    </w:lvl>
+  </w:abstractNum>
+  <w:abstractNum w:abstractNumId="2" w15:restartNumberingAfterBreak="0">
+    <w:nsid w:val="45B27662"/>
+    <w:multiLevelType w:val="hybridMultilevel"/>
+    <w:tmpl w:val="4BAA4F26"/>
+    <w:lvl w:ilvl="0" w:tplc="0409000F">
+      <w:start w:val="1"/>
+      <w:numFmt w:val="decimal"/>
+      <w:lvlText w:val="%1."/>
+      <w:lvlJc w:val="left"/>
+      <w:pPr>
+        <w:ind w:left="720" w:hanging="360"/>
+      </w:pPr>
+      <w:rPr>
+        <w:rFonts w:hint="default"/>
+        <w:u w:val="none"/>
+      </w:rPr>
+    </w:lvl>
+    <w:lvl w:ilvl="1" w:tplc="04090019" w:tentative="1">
+      <w:start w:val="1"/>
+      <w:numFmt w:val="lowerLetter"/>
+      <w:lvlText w:val="%2."/>
+      <w:lvlJc w:val="left"/>
+      <w:pPr>
+        <w:ind w:left="1440" w:hanging="360"/>
+      </w:pPr>
+    </w:lvl>
+    <w:lvl w:ilvl="2" w:tplc="0409001B" w:tentative="1">
+      <w:start w:val="1"/>
+      <w:numFmt w:val="lowerRoman"/>
+      <w:lvlText w:val="%3."/>
+      <w:lvlJc w:val="right"/>
+      <w:pPr>
+        <w:ind w:left="2160" w:hanging="180"/>
+      </w:pPr>
+    </w:lvl>
+    <w:lvl w:ilvl="3" w:tplc="0409000F" w:tentative="1">
+      <w:start w:val="1"/>
+      <w:numFmt w:val="decimal"/>
+      <w:lvlText w:val="%4."/>
+      <w:lvlJc w:val="left"/>
+      <w:pPr>
+        <w:ind w:left="2880" w:hanging="360"/>
+      </w:pPr>
+    </w:lvl>
+    <w:lvl w:ilvl="4" w:tplc="04090019" w:tentative="1">
+      <w:start w:val="1"/>
+      <w:numFmt w:val="lowerLetter"/>
+      <w:lvlText w:val="%5."/>
+      <w:lvlJc w:val="left"/>
+      <w:pPr>
+        <w:ind w:left="3600" w:hanging="360"/>
+      </w:pPr>
+    </w:lvl>
+    <w:lvl w:ilvl="5" w:tplc="0409001B" w:tentative="1">
+      <w:start w:val="1"/>
+      <w:numFmt w:val="lowerRoman"/>
+      <w:lvlText w:val="%6."/>
+      <w:lvlJc w:val="right"/>
+      <w:pPr>
+        <w:ind w:left="4320" w:hanging="180"/>
+      </w:pPr>
+    </w:lvl>
+    <w:lvl w:ilvl="6" w:tplc="0409000F" w:tentative="1">
+      <w:start w:val="1"/>
+      <w:numFmt w:val="decimal"/>
+      <w:lvlText w:val="%7."/>
+      <w:lvlJc w:val="left"/>
+      <w:pPr>
+        <w:ind w:left="5040" w:hanging="360"/>
+      </w:pPr>
+    </w:lvl>
+    <w:lvl w:ilvl="7" w:tplc="04090019" w:tentative="1">
+      <w:start w:val="1"/>
+      <w:numFmt w:val="lowerLetter"/>
+      <w:lvlText w:val="%8."/>
+      <w:lvlJc w:val="left"/>
+      <w:pPr>
+        <w:ind w:left="5760" w:hanging="360"/>
+      </w:pPr>
+    </w:lvl>
+    <w:lvl w:ilvl="8" w:tplc="0409001B" w:tentative="1">
+      <w:start w:val="1"/>
+      <w:numFmt w:val="lowerRoman"/>
+      <w:lvlText w:val="%9."/>
+      <w:lvlJc w:val="right"/>
+      <w:pPr>
+        <w:ind w:left="6480" w:hanging="180"/>
+      </w:pPr>
+    </w:lvl>
+  </w:abstractNum>
+  <w:num w:numId="1">
+    <w:abstractNumId w:val="2"/>
+  </w:num>
+  <w:num w:numId="2">
+    <w:abstractNumId w:val="1"/>
+    <w:lvlOverride w:ilvl="0">
+      <w:startOverride w:val="1"/>
+    </w:lvlOverride>
+    <w:lvlOverride w:ilvl="1">
+      <w:startOverride w:val="1"/>
+    </w:lvlOverride>
+    <w:lvlOverride w:ilvl="2">
+      <w:startOverride w:val="1"/>
+    </w:lvlOverride>
+    <w:lvlOverride w:ilvl="3">
+      <w:startOverride w:val="1"/>
+    </w:lvlOverride>
+    <w:lvlOverride w:ilvl="4">
+      <w:startOverride w:val="1"/>
+    </w:lvlOverride>
+    <w:lvlOverride w:ilvl="5">
+      <w:startOverride w:val="1"/>
+    </w:lvlOverride>
+    <w:lvlOverride w:ilvl="6">
+      <w:startOverride w:val="1"/>
+    </w:lvlOverride>
+    <w:lvlOverride w:ilvl="7">
+      <w:startOverride w:val="1"/>
+    </w:lvlOverride>
+    <w:lvlOverride w:ilvl="8">
+      <w:startOverride w:val="1"/>
+    </w:lvlOverride>
+  </w:num>
+  <w:num w:numId="3">
+    <w:abstractNumId w:val="0"/>
+  </w:num>
+</w:numbering>
 </file>
 
 <file path=word/styles.xml><?xml version="1.0" encoding="utf-8"?>
@@ -805,6 +1455,30 @@
       <w:lang w:val="es-MX"/>
     </w:rPr>
   </w:style>
+  <w:style w:type="paragraph" w:styleId="Ttulo3">
+    <w:name w:val="heading 3"/>
+    <w:basedOn w:val="Normal"/>
+    <w:next w:val="Textoindependiente"/>
+    <w:link w:val="Ttulo3Car"/>
+    <w:uiPriority w:val="9"/>
+    <w:semiHidden/>
+    <w:unhideWhenUsed/>
+    <w:qFormat/>
+    <w:rsid w:val="00D340E4"/>
+    <w:pPr>
+      <w:keepNext/>
+      <w:keepLines/>
+      <w:spacing w:before="160" w:after="80" w:line="240" w:lineRule="auto"/>
+      <w:outlineLvl w:val="2"/>
+    </w:pPr>
+    <w:rPr>
+      <w:rFonts w:eastAsiaTheme="majorEastAsia" w:cstheme="majorBidi"/>
+      <w:color w:val="2E74B5" w:themeColor="accent1" w:themeShade="BF"/>
+      <w:sz w:val="28"/>
+      <w:szCs w:val="28"/>
+      <w:lang w:val="en-US"/>
+    </w:rPr>
+  </w:style>
   <w:style w:type="character" w:default="1" w:styleId="Fuentedeprrafopredeter">
     <w:name w:val="Default Paragraph Font"/>
     <w:uiPriority w:val="1"/>
@@ -878,6 +1552,106 @@
     <w:link w:val="Piedepgina"/>
     <w:uiPriority w:val="99"/>
     <w:rsid w:val="005B7B65"/>
+    <w:rPr>
+      <w:lang w:val="es-MX"/>
+    </w:rPr>
+  </w:style>
+  <w:style w:type="paragraph" w:styleId="Prrafodelista">
+    <w:name w:val="List Paragraph"/>
+    <w:basedOn w:val="Normal"/>
+    <w:uiPriority w:val="34"/>
+    <w:qFormat/>
+    <w:rsid w:val="00BA3749"/>
+    <w:pPr>
+      <w:ind w:left="720"/>
+      <w:contextualSpacing/>
+    </w:pPr>
+  </w:style>
+  <w:style w:type="character" w:customStyle="1" w:styleId="Ttulo3Car">
+    <w:name w:val="Título 3 Car"/>
+    <w:basedOn w:val="Fuentedeprrafopredeter"/>
+    <w:link w:val="Ttulo3"/>
+    <w:uiPriority w:val="9"/>
+    <w:semiHidden/>
+    <w:rsid w:val="00D340E4"/>
+    <w:rPr>
+      <w:rFonts w:eastAsiaTheme="majorEastAsia" w:cstheme="majorBidi"/>
+      <w:color w:val="2E74B5" w:themeColor="accent1" w:themeShade="BF"/>
+      <w:sz w:val="28"/>
+      <w:szCs w:val="28"/>
+    </w:rPr>
+  </w:style>
+  <w:style w:type="paragraph" w:customStyle="1" w:styleId="FirstParagraph">
+    <w:name w:val="First Paragraph"/>
+    <w:basedOn w:val="Textoindependiente"/>
+    <w:next w:val="Textoindependiente"/>
+    <w:qFormat/>
+    <w:rsid w:val="00D340E4"/>
+    <w:pPr>
+      <w:spacing w:before="180" w:after="180" w:line="240" w:lineRule="auto"/>
+    </w:pPr>
+    <w:rPr>
+      <w:sz w:val="24"/>
+      <w:szCs w:val="24"/>
+      <w:lang w:val="en-US"/>
+    </w:rPr>
+  </w:style>
+  <w:style w:type="paragraph" w:customStyle="1" w:styleId="Compact">
+    <w:name w:val="Compact"/>
+    <w:basedOn w:val="Textoindependiente"/>
+    <w:qFormat/>
+    <w:rsid w:val="00D340E4"/>
+    <w:pPr>
+      <w:spacing w:before="36" w:after="36" w:line="240" w:lineRule="auto"/>
+    </w:pPr>
+    <w:rPr>
+      <w:sz w:val="24"/>
+      <w:szCs w:val="24"/>
+      <w:lang w:val="en-US"/>
+    </w:rPr>
+  </w:style>
+  <w:style w:type="character" w:customStyle="1" w:styleId="VerbatimChar">
+    <w:name w:val="Verbatim Char"/>
+    <w:basedOn w:val="Fuentedeprrafopredeter"/>
+    <w:link w:val="SourceCode"/>
+    <w:rsid w:val="00D340E4"/>
+    <w:rPr>
+      <w:rFonts w:ascii="Consolas" w:hAnsi="Consolas"/>
+    </w:rPr>
+  </w:style>
+  <w:style w:type="paragraph" w:customStyle="1" w:styleId="SourceCode">
+    <w:name w:val="Source Code"/>
+    <w:basedOn w:val="Normal"/>
+    <w:link w:val="VerbatimChar"/>
+    <w:rsid w:val="00D340E4"/>
+    <w:pPr>
+      <w:wordWrap w:val="0"/>
+      <w:spacing w:after="200" w:line="240" w:lineRule="auto"/>
+    </w:pPr>
+    <w:rPr>
+      <w:rFonts w:ascii="Consolas" w:hAnsi="Consolas"/>
+      <w:lang w:val="en-US"/>
+    </w:rPr>
+  </w:style>
+  <w:style w:type="paragraph" w:styleId="Textoindependiente">
+    <w:name w:val="Body Text"/>
+    <w:basedOn w:val="Normal"/>
+    <w:link w:val="TextoindependienteCar"/>
+    <w:uiPriority w:val="99"/>
+    <w:semiHidden/>
+    <w:unhideWhenUsed/>
+    <w:rsid w:val="00D340E4"/>
+    <w:pPr>
+      <w:spacing w:after="120"/>
+    </w:pPr>
+  </w:style>
+  <w:style w:type="character" w:customStyle="1" w:styleId="TextoindependienteCar">
+    <w:name w:val="Texto independiente Car"/>
+    <w:basedOn w:val="Fuentedeprrafopredeter"/>
+    <w:link w:val="Textoindependiente"/>
+    <w:uiPriority w:val="99"/>
+    <w:semiHidden/>
+    <w:rsid w:val="00D340E4"/>
     <w:rPr>
       <w:lang w:val="es-MX"/>
     </w:rPr>

</xml_diff>